<commit_message>
added changes to code and self assessment doc
</commit_message>
<xml_diff>
--- a/Self_assessment_document.docx
+++ b/Self_assessment_document.docx
@@ -39,7 +39,7 @@
           <w:i/>
           <w:iCs/>
         </w:rPr>
-        <w:t>Your Name</w:t>
+        <w:t>Olesya Panyushkina</w:t>
       </w:r>
       <w:r>
         <w:tab/>
@@ -65,7 +65,7 @@
           <w:i/>
           <w:iCs/>
         </w:rPr>
-        <w:t>12345678</w:t>
+        <w:t>23639594</w:t>
       </w:r>
     </w:p>
     <w:p/>
@@ -463,21 +463,10 @@
     <w:p/>
     <w:p>
       <w:r>
-        <w:t>Your mark for each Learning Outcome (LO) is the highest ma</w:t>
-      </w:r>
-      <w:r>
-        <w:t xml:space="preserve">rk achieved based on the criteria specified in the self-assessment grid. Note that you will </w:t>
-      </w:r>
-      <w:r>
-        <w:t xml:space="preserve">need to have satisfied all criteria at the lower mark bands to be awarded marks in the higher mark bands, e.g., to get a mark in the 70 - 80 band for a learning outcome you will have needed to have satisfied all criteria in the 40 – 50 and 50 – </w:t>
-      </w:r>
-      <w:proofErr w:type="gramStart"/>
-      <w:r>
-        <w:t>60 mark</w:t>
-      </w:r>
-      <w:proofErr w:type="gramEnd"/>
-      <w:r>
-        <w:t xml:space="preserve"> bands. </w:t>
+        <w:t xml:space="preserve">Your mark for each Learning Outcome (LO) is the highest mark achieved based on the criteria specified in the self-assessment grid. Note that you will </w:t>
+      </w:r>
+      <w:r>
+        <w:t xml:space="preserve">need to have satisfied all criteria at the lower mark bands to be awarded marks in the higher mark bands, e.g., to get a mark in the 70 - 80 band for a learning outcome you will have needed to have satisfied all criteria in the 40 – 50 and 50 – 60 mark bands. </w:t>
       </w:r>
     </w:p>
     <w:p/>
@@ -585,9 +574,9 @@
         <w:tblLook w:val="04A0" w:firstRow="1" w:lastRow="0" w:firstColumn="1" w:lastColumn="0" w:noHBand="0" w:noVBand="1"/>
       </w:tblPr>
       <w:tblGrid>
-        <w:gridCol w:w="1271"/>
-        <w:gridCol w:w="3686"/>
-        <w:gridCol w:w="4059"/>
+        <w:gridCol w:w="1087"/>
+        <w:gridCol w:w="3093"/>
+        <w:gridCol w:w="4836"/>
       </w:tblGrid>
       <w:tr>
         <w:tc>
@@ -728,6 +717,48 @@
                 <w:szCs w:val="20"/>
               </w:rPr>
             </w:pPr>
+            <w:r>
+              <w:rPr>
+                <w:sz w:val="20"/>
+                <w:szCs w:val="20"/>
+              </w:rPr>
+              <w:t xml:space="preserve">I have used vector and matrix objects throughout the whole project, for example </w:t>
+            </w:r>
+            <w:r>
+              <w:rPr>
+                <w:sz w:val="20"/>
+                <w:szCs w:val="20"/>
+              </w:rPr>
+              <w:t xml:space="preserve">vectors </w:t>
+            </w:r>
+            <w:r>
+              <w:rPr>
+                <w:sz w:val="20"/>
+                <w:szCs w:val="20"/>
+              </w:rPr>
+              <w:t>in scene object and lights position coordinates and</w:t>
+            </w:r>
+            <w:r>
+              <w:rPr>
+                <w:sz w:val="20"/>
+                <w:szCs w:val="20"/>
+              </w:rPr>
+              <w:t xml:space="preserve"> orientation</w:t>
+            </w:r>
+            <w:r>
+              <w:rPr>
+                <w:sz w:val="20"/>
+                <w:szCs w:val="20"/>
+              </w:rPr>
+              <w:t xml:space="preserve"> matrices in</w:t>
+            </w:r>
+            <w:r>
+              <w:rPr>
+                <w:sz w:val="20"/>
+                <w:szCs w:val="20"/>
+              </w:rPr>
+              <w:t xml:space="preserve"> quaternion camera</w:t>
+            </w:r>
           </w:p>
         </w:tc>
       </w:tr>
@@ -788,7 +819,41 @@
                 <w:sz w:val="20"/>
                 <w:szCs w:val="20"/>
               </w:rPr>
-              <w:t>Paste a screenshot of your application below</w:t>
+              <w:drawing>
+                <wp:inline distT="0" distB="0" distL="0" distR="0" wp14:anchorId="72B4AAB0" wp14:editId="23FCFEC7">
+                  <wp:extent cx="2929890" cy="2325096"/>
+                  <wp:effectExtent l="0" t="0" r="3810" b="0"/>
+                  <wp:docPr id="789958193" name="Picture 1"/>
+                  <wp:cNvGraphicFramePr>
+                    <a:graphicFrameLocks xmlns:a="http://schemas.openxmlformats.org/drawingml/2006/main" noChangeAspect="1"/>
+                  </wp:cNvGraphicFramePr>
+                  <a:graphic xmlns:a="http://schemas.openxmlformats.org/drawingml/2006/main">
+                    <a:graphicData uri="http://schemas.openxmlformats.org/drawingml/2006/picture">
+                      <pic:pic xmlns:pic="http://schemas.openxmlformats.org/drawingml/2006/picture">
+                        <pic:nvPicPr>
+                          <pic:cNvPr id="789958193" name=""/>
+                          <pic:cNvPicPr/>
+                        </pic:nvPicPr>
+                        <pic:blipFill>
+                          <a:blip r:embed="rId6"/>
+                          <a:stretch>
+                            <a:fillRect/>
+                          </a:stretch>
+                        </pic:blipFill>
+                        <pic:spPr>
+                          <a:xfrm>
+                            <a:off x="0" y="0"/>
+                            <a:ext cx="2939592" cy="2332795"/>
+                          </a:xfrm>
+                          <a:prstGeom prst="rect">
+                            <a:avLst/>
+                          </a:prstGeom>
+                        </pic:spPr>
+                      </pic:pic>
+                    </a:graphicData>
+                  </a:graphic>
+                </wp:inline>
+              </w:drawing>
             </w:r>
           </w:p>
         </w:tc>
@@ -845,6 +910,52 @@
                 <w:szCs w:val="20"/>
               </w:rPr>
             </w:pPr>
+            <w:r>
+              <w:rPr>
+                <w:sz w:val="20"/>
+                <w:szCs w:val="20"/>
+              </w:rPr>
+              <w:t xml:space="preserve">I have implemented shaders in </w:t>
+            </w:r>
+            <w:proofErr w:type="spellStart"/>
+            <w:r>
+              <w:rPr>
+                <w:sz w:val="20"/>
+                <w:szCs w:val="20"/>
+              </w:rPr>
+              <w:t>fragmentShader</w:t>
+            </w:r>
+            <w:proofErr w:type="spellEnd"/>
+            <w:r>
+              <w:rPr>
+                <w:sz w:val="20"/>
+                <w:szCs w:val="20"/>
+              </w:rPr>
+              <w:t xml:space="preserve"> and </w:t>
+            </w:r>
+            <w:proofErr w:type="spellStart"/>
+            <w:r>
+              <w:rPr>
+                <w:sz w:val="20"/>
+                <w:szCs w:val="20"/>
+              </w:rPr>
+              <w:t>vertexShader</w:t>
+            </w:r>
+            <w:proofErr w:type="spellEnd"/>
+            <w:r>
+              <w:rPr>
+                <w:sz w:val="20"/>
+                <w:szCs w:val="20"/>
+              </w:rPr>
+              <w:t>, and have multiple objects in the scene with different textures applied, for example</w:t>
+            </w:r>
+            <w:r>
+              <w:rPr>
+                <w:sz w:val="20"/>
+                <w:szCs w:val="20"/>
+              </w:rPr>
+              <w:t xml:space="preserve"> the “cheese”, “rat”(player) and “floor” objects</w:t>
+            </w:r>
           </w:p>
         </w:tc>
       </w:tr>
@@ -907,6 +1018,13 @@
                 <w:szCs w:val="20"/>
               </w:rPr>
             </w:pPr>
+            <w:r>
+              <w:rPr>
+                <w:sz w:val="20"/>
+                <w:szCs w:val="20"/>
+              </w:rPr>
+              <w:t>When instantiating objects in the scene, prior to pushing back each object, I have applied and changed the translation(position), rotation and scaling transformations, for example lines 195-198 in coursework.cpp</w:t>
+            </w:r>
           </w:p>
         </w:tc>
       </w:tr>
@@ -962,6 +1080,29 @@
                 <w:szCs w:val="20"/>
               </w:rPr>
             </w:pPr>
+            <w:r>
+              <w:rPr>
+                <w:sz w:val="20"/>
+                <w:szCs w:val="20"/>
+              </w:rPr>
+              <w:t xml:space="preserve">I have implemented the </w:t>
+            </w:r>
+            <w:proofErr w:type="spellStart"/>
+            <w:r>
+              <w:rPr>
+                <w:sz w:val="20"/>
+                <w:szCs w:val="20"/>
+              </w:rPr>
+              <w:t>glm</w:t>
+            </w:r>
+            <w:proofErr w:type="spellEnd"/>
+            <w:r>
+              <w:rPr>
+                <w:sz w:val="20"/>
+                <w:szCs w:val="20"/>
+              </w:rPr>
+              <w:t xml:space="preserve"> library functions for calculating view and projection matrices, for example in my Camera object </w:t>
+            </w:r>
           </w:p>
         </w:tc>
       </w:tr>
@@ -1017,6 +1158,13 @@
                 <w:szCs w:val="20"/>
               </w:rPr>
             </w:pPr>
+            <w:r>
+              <w:rPr>
+                <w:sz w:val="20"/>
+                <w:szCs w:val="20"/>
+              </w:rPr>
+              <w:t>My 3D world was created using multiple object types, for example Light for light sources and Objects in the scenes</w:t>
+            </w:r>
           </w:p>
         </w:tc>
       </w:tr>
@@ -1072,6 +1220,29 @@
                 <w:szCs w:val="20"/>
               </w:rPr>
             </w:pPr>
+            <w:r>
+              <w:rPr>
+                <w:sz w:val="20"/>
+                <w:szCs w:val="20"/>
+              </w:rPr>
+              <w:t xml:space="preserve">I use different types of light sources, for example point and spot light (lines 134-177), as well as different </w:t>
+            </w:r>
+            <w:proofErr w:type="spellStart"/>
+            <w:r>
+              <w:rPr>
+                <w:sz w:val="20"/>
+                <w:szCs w:val="20"/>
+              </w:rPr>
+              <w:t>colors</w:t>
+            </w:r>
+            <w:proofErr w:type="spellEnd"/>
+            <w:r>
+              <w:rPr>
+                <w:sz w:val="20"/>
+                <w:szCs w:val="20"/>
+              </w:rPr>
+              <w:t xml:space="preserve"> and light directions.</w:t>
+            </w:r>
           </w:p>
         </w:tc>
       </w:tr>
@@ -1099,7 +1270,6 @@
                 <w:sz w:val="20"/>
                 <w:szCs w:val="20"/>
               </w:rPr>
-              <w:lastRenderedPageBreak/>
               <w:t>62, 65, 68</w:t>
             </w:r>
           </w:p>
@@ -1141,6 +1311,45 @@
                 <w:szCs w:val="20"/>
               </w:rPr>
             </w:pPr>
+            <w:r>
+              <w:rPr>
+                <w:sz w:val="20"/>
+                <w:szCs w:val="20"/>
+              </w:rPr>
+              <w:t xml:space="preserve">I have implemented my own functions for view and projection such as </w:t>
+            </w:r>
+            <w:proofErr w:type="spellStart"/>
+            <w:r>
+              <w:rPr>
+                <w:sz w:val="20"/>
+                <w:szCs w:val="20"/>
+              </w:rPr>
+              <w:t>LookAtPersonal</w:t>
+            </w:r>
+            <w:proofErr w:type="spellEnd"/>
+            <w:r>
+              <w:rPr>
+                <w:sz w:val="20"/>
+                <w:szCs w:val="20"/>
+              </w:rPr>
+              <w:t xml:space="preserve">() in lines (503-528) and </w:t>
+            </w:r>
+            <w:proofErr w:type="spellStart"/>
+            <w:r>
+              <w:rPr>
+                <w:sz w:val="20"/>
+                <w:szCs w:val="20"/>
+              </w:rPr>
+              <w:t>projectionPersonal</w:t>
+            </w:r>
+            <w:proofErr w:type="spellEnd"/>
+            <w:r>
+              <w:rPr>
+                <w:sz w:val="20"/>
+                <w:szCs w:val="20"/>
+              </w:rPr>
+              <w:t>() in lines (532-543)</w:t>
+            </w:r>
           </w:p>
         </w:tc>
       </w:tr>
@@ -1202,6 +1411,13 @@
                 <w:szCs w:val="20"/>
               </w:rPr>
             </w:pPr>
+            <w:r>
+              <w:rPr>
+                <w:sz w:val="20"/>
+                <w:szCs w:val="20"/>
+              </w:rPr>
+              <w:t>My 3D world was created using multiple object types, for example Light for light sources and Objects in the scenes</w:t>
+            </w:r>
           </w:p>
         </w:tc>
       </w:tr>
@@ -1263,6 +1479,13 @@
                 <w:szCs w:val="20"/>
               </w:rPr>
             </w:pPr>
+            <w:r>
+              <w:rPr>
+                <w:sz w:val="20"/>
+                <w:szCs w:val="20"/>
+              </w:rPr>
+              <w:t>My users can navigate the world space using WASD and rotate the camera using the mouse, as well as switch between first and third person camera by pressing SPACE.</w:t>
+            </w:r>
           </w:p>
         </w:tc>
       </w:tr>
@@ -1322,6 +1545,43 @@
                 <w:szCs w:val="20"/>
               </w:rPr>
             </w:pPr>
+            <w:r>
+              <w:rPr>
+                <w:sz w:val="20"/>
+                <w:szCs w:val="20"/>
+              </w:rPr>
+              <w:t>I use</w:t>
+            </w:r>
+            <w:r>
+              <w:rPr>
+                <w:sz w:val="20"/>
+                <w:szCs w:val="20"/>
+              </w:rPr>
+              <w:t>d</w:t>
+            </w:r>
+            <w:r>
+              <w:rPr>
+                <w:sz w:val="20"/>
+                <w:szCs w:val="20"/>
+              </w:rPr>
+              <w:t xml:space="preserve"> different types of light sources, for example point and spot light (lines 134-177), as well as different </w:t>
+            </w:r>
+            <w:proofErr w:type="spellStart"/>
+            <w:r>
+              <w:rPr>
+                <w:sz w:val="20"/>
+                <w:szCs w:val="20"/>
+              </w:rPr>
+              <w:t>colors</w:t>
+            </w:r>
+            <w:proofErr w:type="spellEnd"/>
+            <w:r>
+              <w:rPr>
+                <w:sz w:val="20"/>
+                <w:szCs w:val="20"/>
+              </w:rPr>
+              <w:t xml:space="preserve"> and light directions.</w:t>
+            </w:r>
           </w:p>
         </w:tc>
       </w:tr>
@@ -1368,23 +1628,7 @@
                 <w:sz w:val="20"/>
                 <w:szCs w:val="20"/>
               </w:rPr>
-              <w:t>LO1: Implementation of students own functions to replace glm functions (e.g., glm::</w:t>
-            </w:r>
-            <w:proofErr w:type="gramStart"/>
-            <w:r>
-              <w:rPr>
-                <w:sz w:val="20"/>
-                <w:szCs w:val="20"/>
-              </w:rPr>
-              <w:t>length(</w:t>
-            </w:r>
-            <w:proofErr w:type="gramEnd"/>
-            <w:r>
-              <w:rPr>
-                <w:sz w:val="20"/>
-                <w:szCs w:val="20"/>
-              </w:rPr>
-              <w:t>), glm::dot(), glm::cross() etc.).</w:t>
+              <w:t>LO1: Implementation of students own functions to replace glm functions (e.g., glm::length(), glm::dot(), glm::cross() etc.).</w:t>
             </w:r>
           </w:p>
         </w:tc>
@@ -1400,6 +1644,92 @@
                 <w:szCs w:val="20"/>
               </w:rPr>
             </w:pPr>
+            <w:r>
+              <w:rPr>
+                <w:sz w:val="20"/>
+                <w:szCs w:val="20"/>
+              </w:rPr>
+              <w:t>I have implemented m</w:t>
+            </w:r>
+            <w:r>
+              <w:rPr>
+                <w:sz w:val="20"/>
+                <w:szCs w:val="20"/>
+              </w:rPr>
+              <w:t xml:space="preserve">y own functions own functions to replace </w:t>
+            </w:r>
+            <w:proofErr w:type="spellStart"/>
+            <w:r>
+              <w:rPr>
+                <w:sz w:val="20"/>
+                <w:szCs w:val="20"/>
+              </w:rPr>
+              <w:t>glm</w:t>
+            </w:r>
+            <w:proofErr w:type="spellEnd"/>
+            <w:r>
+              <w:rPr>
+                <w:sz w:val="20"/>
+                <w:szCs w:val="20"/>
+              </w:rPr>
+              <w:t xml:space="preserve"> functions</w:t>
+            </w:r>
+            <w:r>
+              <w:rPr>
+                <w:sz w:val="20"/>
+                <w:szCs w:val="20"/>
+              </w:rPr>
+              <w:t>(lines 476-500</w:t>
+            </w:r>
+            <w:r>
+              <w:rPr>
+                <w:sz w:val="20"/>
+                <w:szCs w:val="20"/>
+              </w:rPr>
+              <w:t>)</w:t>
+            </w:r>
+            <w:r>
+              <w:rPr>
+                <w:sz w:val="20"/>
+                <w:szCs w:val="20"/>
+              </w:rPr>
+              <w:t xml:space="preserve">, such as a </w:t>
+            </w:r>
+            <w:r>
+              <w:rPr>
+                <w:sz w:val="20"/>
+                <w:szCs w:val="20"/>
+              </w:rPr>
+              <w:t>function to normalize a vector (make it a unit vector)</w:t>
+            </w:r>
+            <w:r>
+              <w:rPr>
+                <w:sz w:val="20"/>
+                <w:szCs w:val="20"/>
+              </w:rPr>
+              <w:t xml:space="preserve">, function to </w:t>
+            </w:r>
+            <w:r>
+              <w:rPr>
+                <w:sz w:val="20"/>
+                <w:szCs w:val="20"/>
+              </w:rPr>
+              <w:t>check if an object is in front of the player</w:t>
+            </w:r>
+            <w:r>
+              <w:rPr>
+                <w:sz w:val="20"/>
+                <w:szCs w:val="20"/>
+              </w:rPr>
+              <w:t xml:space="preserve">, or a function to </w:t>
+            </w:r>
+            <w:r>
+              <w:rPr>
+                <w:sz w:val="20"/>
+                <w:szCs w:val="20"/>
+              </w:rPr>
+              <w:t>check if camera rays intersect with an object (if object is in view)</w:t>
+            </w:r>
           </w:p>
         </w:tc>
       </w:tr>
@@ -1455,6 +1785,13 @@
                 <w:szCs w:val="20"/>
               </w:rPr>
             </w:pPr>
+            <w:r>
+              <w:rPr>
+                <w:sz w:val="20"/>
+                <w:szCs w:val="20"/>
+              </w:rPr>
+              <w:t>In my maths.cpp file in lines (23-31) I have implemented a rotation matrix that uses quaternions for its calculations</w:t>
+            </w:r>
           </w:p>
         </w:tc>
       </w:tr>
@@ -1510,6 +1847,13 @@
                 <w:szCs w:val="20"/>
               </w:rPr>
             </w:pPr>
+            <w:r>
+              <w:rPr>
+                <w:sz w:val="20"/>
+                <w:szCs w:val="20"/>
+              </w:rPr>
+              <w:t>The objects in my virtual world are dynamic, for example the moving cheese objects once approached moving light sources if the cheese is approached by the player</w:t>
+            </w:r>
           </w:p>
         </w:tc>
       </w:tr>
@@ -1565,6 +1909,22 @@
                 <w:szCs w:val="20"/>
               </w:rPr>
             </w:pPr>
+            <w:r>
+              <w:rPr>
+                <w:sz w:val="20"/>
+                <w:szCs w:val="20"/>
+              </w:rPr>
+              <w:t xml:space="preserve">My fragment shader uses all diffuse, normal and specular maps in the </w:t>
+            </w:r>
+            <w:proofErr w:type="spellStart"/>
+            <w:r>
+              <w:rPr>
+                <w:sz w:val="20"/>
+                <w:szCs w:val="20"/>
+              </w:rPr>
+              <w:t>fragmentShader.glsl</w:t>
+            </w:r>
+            <w:proofErr w:type="spellEnd"/>
           </w:p>
         </w:tc>
       </w:tr>
@@ -1611,14 +1971,7 @@
                 <w:sz w:val="20"/>
                 <w:szCs w:val="20"/>
               </w:rPr>
-              <w:t xml:space="preserve">LO1: </w:t>
-            </w:r>
-            <w:r>
-              <w:rPr>
-                <w:sz w:val="20"/>
-                <w:szCs w:val="20"/>
-              </w:rPr>
-              <w:t>Use of quaternions to calculate view matrix.</w:t>
+              <w:t>LO1: Use of quaternions to calculate view matrix.</w:t>
             </w:r>
           </w:p>
         </w:tc>
@@ -1634,6 +1987,36 @@
                 <w:szCs w:val="20"/>
               </w:rPr>
             </w:pPr>
+            <w:r>
+              <w:rPr>
+                <w:sz w:val="20"/>
+                <w:szCs w:val="20"/>
+              </w:rPr>
+              <w:t xml:space="preserve">My camera object class has </w:t>
+            </w:r>
+            <w:proofErr w:type="spellStart"/>
+            <w:r>
+              <w:rPr>
+                <w:sz w:val="20"/>
+                <w:szCs w:val="20"/>
+              </w:rPr>
+              <w:t>quaternionCamera</w:t>
+            </w:r>
+            <w:proofErr w:type="spellEnd"/>
+            <w:r>
+              <w:rPr>
+                <w:sz w:val="20"/>
+                <w:szCs w:val="20"/>
+              </w:rPr>
+              <w:t xml:space="preserve"> method, that </w:t>
+            </w:r>
+            <w:r>
+              <w:rPr>
+                <w:sz w:val="20"/>
+                <w:szCs w:val="20"/>
+              </w:rPr>
+              <w:t>calculates a view matrix and utilizes said view matrix for the vectors of the camera (right, up and front)</w:t>
+            </w:r>
           </w:p>
         </w:tc>
       </w:tr>
@@ -1673,14 +2056,7 @@
                 <w:sz w:val="20"/>
                 <w:szCs w:val="20"/>
               </w:rPr>
-              <w:t xml:space="preserve">LO1: </w:t>
-            </w:r>
-            <w:r>
-              <w:rPr>
-                <w:sz w:val="20"/>
-                <w:szCs w:val="20"/>
-              </w:rPr>
-              <w:t>Use of SLERP to smooth out changes in camera direction.</w:t>
+              <w:t>LO1: Use of SLERP to smooth out changes in camera direction.</w:t>
             </w:r>
           </w:p>
         </w:tc>
@@ -1696,6 +2072,45 @@
                 <w:szCs w:val="20"/>
               </w:rPr>
             </w:pPr>
+            <w:r>
+              <w:rPr>
+                <w:sz w:val="20"/>
+                <w:szCs w:val="20"/>
+              </w:rPr>
+              <w:t xml:space="preserve">My camera object class has </w:t>
+            </w:r>
+            <w:proofErr w:type="spellStart"/>
+            <w:r>
+              <w:rPr>
+                <w:sz w:val="20"/>
+                <w:szCs w:val="20"/>
+              </w:rPr>
+              <w:t>quaternionCamera</w:t>
+            </w:r>
+            <w:proofErr w:type="spellEnd"/>
+            <w:r>
+              <w:rPr>
+                <w:sz w:val="20"/>
+                <w:szCs w:val="20"/>
+              </w:rPr>
+              <w:t xml:space="preserve"> method, that uses SLERP for </w:t>
+            </w:r>
+            <w:proofErr w:type="spellStart"/>
+            <w:r>
+              <w:rPr>
+                <w:sz w:val="20"/>
+                <w:szCs w:val="20"/>
+              </w:rPr>
+              <w:t>it’s</w:t>
+            </w:r>
+            <w:proofErr w:type="spellEnd"/>
+            <w:r>
+              <w:rPr>
+                <w:sz w:val="20"/>
+                <w:szCs w:val="20"/>
+              </w:rPr>
+              <w:t xml:space="preserve"> orientation (line 26-43 in camera.cpp)</w:t>
+            </w:r>
           </w:p>
         </w:tc>
       </w:tr>
@@ -1735,14 +2150,7 @@
                 <w:sz w:val="20"/>
                 <w:szCs w:val="20"/>
               </w:rPr>
-              <w:t xml:space="preserve">LO2: </w:t>
-            </w:r>
-            <w:r>
-              <w:rPr>
-                <w:sz w:val="20"/>
-                <w:szCs w:val="20"/>
-              </w:rPr>
-              <w:t>Implementation of a third person camera with the ability to switch between first and third period view.</w:t>
+              <w:t>LO2: Implementation of a third person camera with the ability to switch between first and third period view.</w:t>
             </w:r>
           </w:p>
         </w:tc>
@@ -1758,6 +2166,13 @@
                 <w:szCs w:val="20"/>
               </w:rPr>
             </w:pPr>
+            <w:r>
+              <w:rPr>
+                <w:sz w:val="20"/>
+                <w:szCs w:val="20"/>
+              </w:rPr>
+              <w:t>I have implemented a third person camera, and the player can switch between first and third person by pressing SPACE (lines 380-421)</w:t>
+            </w:r>
           </w:p>
         </w:tc>
       </w:tr>
@@ -1797,14 +2212,7 @@
                 <w:sz w:val="20"/>
                 <w:szCs w:val="20"/>
               </w:rPr>
-              <w:t xml:space="preserve">LO2: </w:t>
-            </w:r>
-            <w:r>
-              <w:rPr>
-                <w:sz w:val="20"/>
-                <w:szCs w:val="20"/>
-              </w:rPr>
-              <w:t>The position of the camera or character obeys the constraints of the physical space (e.g., can’t pass through objects, can’t hover in midair etc.).</w:t>
+              <w:t>LO2: The position of the camera or character obeys the constraints of the physical space (e.g., can’t pass through objects, can’t hover in midair etc.).</w:t>
             </w:r>
           </w:p>
         </w:tc>
@@ -1820,6 +2228,13 @@
                 <w:szCs w:val="20"/>
               </w:rPr>
             </w:pPr>
+            <w:r>
+              <w:rPr>
+                <w:sz w:val="20"/>
+                <w:szCs w:val="20"/>
+              </w:rPr>
+              <w:t>The position of the first and third person camera cant pass though the floor and doesn’t let the player fly up in the sky. The player and the position of the camera also cannot pass through objects like the “cheese”</w:t>
+            </w:r>
           </w:p>
         </w:tc>
       </w:tr>
@@ -1859,14 +2274,7 @@
                 <w:sz w:val="20"/>
                 <w:szCs w:val="20"/>
               </w:rPr>
-              <w:t xml:space="preserve">LO3: </w:t>
-            </w:r>
-            <w:r>
-              <w:rPr>
-                <w:sz w:val="20"/>
-                <w:szCs w:val="20"/>
-              </w:rPr>
-              <w:t>Use of shaders to apply parameter driven effects within the scene, e.g., light properties controlled using camera/character position.</w:t>
+              <w:t>LO3: Use of shaders to apply parameter driven effects within the scene, e.g., light properties controlled using camera/character position.</w:t>
             </w:r>
           </w:p>
         </w:tc>
@@ -1882,6 +2290,13 @@
                 <w:szCs w:val="20"/>
               </w:rPr>
             </w:pPr>
+            <w:r>
+              <w:rPr>
+                <w:sz w:val="20"/>
+                <w:szCs w:val="20"/>
+              </w:rPr>
+              <w:t>The lights in my scene change based on the player’s position, as the player approaches one of the cheese objects</w:t>
+            </w:r>
           </w:p>
         </w:tc>
       </w:tr>

</xml_diff>